<commit_message>
new indent led lights
</commit_message>
<xml_diff>
--- a/Indents/2. 19-oct-20 LED light fittings for CHP/Notesheet-LED Lights.docx
+++ b/Indents/2. 19-oct-20 LED light fittings for CHP/Notesheet-LED Lights.docx
@@ -56,7 +56,6 @@
         </w:rPr>
         <w:t xml:space="preserve">LED light fittings </w:t>
       </w:r>
-      <w:proofErr w:type="gramStart"/>
       <w:r>
         <w:rPr>
           <w:rFonts w:ascii="Daytona" w:hAnsi="Daytona"/>
@@ -67,9 +66,8 @@
         <w:rPr>
           <w:rFonts w:ascii="Daytona" w:hAnsi="Daytona"/>
         </w:rPr>
-        <w:t xml:space="preserve"> CHP</w:t>
-      </w:r>
-      <w:proofErr w:type="gramEnd"/>
+        <w:t>CHP</w:t>
+      </w:r>
       <w:r>
         <w:rPr>
           <w:rFonts w:ascii="Daytona" w:hAnsi="Daytona"/>
@@ -126,117 +124,107 @@
           <w:rFonts w:ascii="Daytona" w:hAnsi="Daytona"/>
         </w:rPr>
         <w:tab/>
-        <w:t>Rs. 3,40,784.00</w:t>
-      </w:r>
-    </w:p>
-    <w:p>
-      <w:pPr>
-        <w:rPr>
-          <w:rFonts w:ascii="Daytona" w:hAnsi="Daytona"/>
-        </w:rPr>
-      </w:pPr>
-    </w:p>
-    <w:p>
-      <w:pPr>
-        <w:rPr>
-          <w:rFonts w:ascii="Daytona" w:hAnsi="Daytona"/>
-        </w:rPr>
-      </w:pPr>
-      <w:r>
-        <w:rPr>
-          <w:rFonts w:ascii="Daytona" w:hAnsi="Daytona"/>
-        </w:rPr>
-        <w:t xml:space="preserve">Please find enclosed </w:t>
-      </w:r>
-      <w:proofErr w:type="gramStart"/>
-      <w:r>
-        <w:rPr>
-          <w:rFonts w:ascii="Daytona" w:hAnsi="Daytona"/>
-        </w:rPr>
-        <w:t>herewith</w:t>
-      </w:r>
-      <w:proofErr w:type="gramEnd"/>
-      <w:r>
-        <w:rPr>
-          <w:rFonts w:ascii="Daytona" w:hAnsi="Daytona"/>
-        </w:rPr>
-        <w:t xml:space="preserve"> an indent for procurement of safety switches for conveyors of CHP.</w:t>
-      </w:r>
-    </w:p>
-    <w:p>
-      <w:pPr>
-        <w:rPr>
-          <w:rFonts w:ascii="Daytona" w:hAnsi="Daytona"/>
-        </w:rPr>
-      </w:pPr>
-    </w:p>
-    <w:p>
-      <w:pPr>
-        <w:rPr>
-          <w:rFonts w:ascii="Daytona" w:hAnsi="Daytona"/>
-        </w:rPr>
-      </w:pPr>
-      <w:r>
-        <w:rPr>
-          <w:rFonts w:ascii="Daytona" w:hAnsi="Daytona"/>
-        </w:rPr>
-        <w:t xml:space="preserve">These items are </w:t>
-      </w:r>
-      <w:proofErr w:type="gramStart"/>
-      <w:r>
-        <w:rPr>
-          <w:rFonts w:ascii="Daytona" w:hAnsi="Daytona"/>
-        </w:rPr>
-        <w:t>required</w:t>
-      </w:r>
-      <w:proofErr w:type="gramEnd"/>
-      <w:r>
-        <w:rPr>
-          <w:rFonts w:ascii="Daytona" w:hAnsi="Daytona"/>
-        </w:rPr>
-        <w:t xml:space="preserve"> for smooth and reliable operation of CHP.</w:t>
-      </w:r>
-    </w:p>
-    <w:p>
-      <w:pPr>
-        <w:rPr>
-          <w:rFonts w:ascii="Daytona" w:hAnsi="Daytona"/>
-        </w:rPr>
-      </w:pPr>
-      <w:r>
-        <w:rPr>
-          <w:rFonts w:ascii="Daytona" w:hAnsi="Daytona"/>
-        </w:rPr>
-        <w:t xml:space="preserve">These items are not available in GEM portal. </w:t>
-      </w:r>
-    </w:p>
-    <w:p>
-      <w:pPr>
-        <w:rPr>
-          <w:rFonts w:ascii="Daytona" w:hAnsi="Daytona"/>
-        </w:rPr>
-      </w:pPr>
-    </w:p>
-    <w:p>
-      <w:pPr>
-        <w:rPr>
-          <w:rFonts w:ascii="Daytona" w:hAnsi="Daytona"/>
-        </w:rPr>
-      </w:pPr>
-      <w:proofErr w:type="gramStart"/>
-      <w:r>
-        <w:rPr>
-          <w:rFonts w:ascii="Daytona" w:hAnsi="Daytona"/>
-        </w:rPr>
-        <w:t>Checklist :</w:t>
-      </w:r>
-      <w:proofErr w:type="gramEnd"/>
-      <w:r>
-        <w:rPr>
-          <w:rFonts w:ascii="Daytona" w:hAnsi="Daytona"/>
-        </w:rPr>
-        <w:t>-</w:t>
-      </w:r>
+        <w:t xml:space="preserve">Rs. </w:t>
+      </w:r>
+      <w:r>
+        <w:rPr>
+          <w:rFonts w:ascii="Daytona" w:hAnsi="Daytona"/>
+        </w:rPr>
+        <w:t>10,63,803.80</w:t>
+      </w:r>
+    </w:p>
+    <w:p>
+      <w:pPr>
+        <w:rPr>
+          <w:rFonts w:ascii="Daytona" w:hAnsi="Daytona"/>
+        </w:rPr>
+      </w:pPr>
+    </w:p>
+    <w:p>
+      <w:pPr>
+        <w:rPr>
+          <w:rFonts w:ascii="Daytona" w:hAnsi="Daytona"/>
+        </w:rPr>
+      </w:pPr>
+      <w:r>
+        <w:rPr>
+          <w:rFonts w:ascii="Daytona" w:hAnsi="Daytona"/>
+        </w:rPr>
+        <w:t xml:space="preserve">Please find enclosed an indent for procurement of </w:t>
+      </w:r>
+      <w:r>
+        <w:rPr>
+          <w:rFonts w:ascii="Daytona" w:hAnsi="Daytona"/>
+        </w:rPr>
+        <w:t>LED light fittings for CHP.</w:t>
+      </w:r>
+    </w:p>
+    <w:p>
+      <w:pPr>
+        <w:rPr>
+          <w:rFonts w:ascii="Daytona" w:hAnsi="Daytona"/>
+        </w:rPr>
+      </w:pPr>
+    </w:p>
+    <w:p>
+      <w:pPr>
+        <w:rPr>
+          <w:rFonts w:ascii="Daytona" w:hAnsi="Daytona"/>
+        </w:rPr>
+      </w:pPr>
+      <w:r>
+        <w:rPr>
+          <w:rFonts w:ascii="Daytona" w:hAnsi="Daytona"/>
+        </w:rPr>
+        <w:t xml:space="preserve">These LED lights are needed for proper illumination at conveyors, drive houses and other locations at CHP. </w:t>
+      </w:r>
+    </w:p>
+    <w:p>
+      <w:pPr>
+        <w:rPr>
+          <w:rFonts w:ascii="Daytona" w:hAnsi="Daytona"/>
+        </w:rPr>
+      </w:pPr>
+    </w:p>
+    <w:p>
+      <w:pPr>
+        <w:rPr>
+          <w:rFonts w:ascii="Daytona" w:hAnsi="Daytona"/>
+        </w:rPr>
+      </w:pPr>
+      <w:r>
+        <w:rPr>
+          <w:rFonts w:ascii="Daytona" w:hAnsi="Daytona"/>
+        </w:rPr>
+        <w:t>These LED lights are available at GEM Portal.</w:t>
+      </w:r>
+    </w:p>
+    <w:p>
+      <w:pPr>
+        <w:rPr>
+          <w:rFonts w:ascii="Daytona" w:hAnsi="Daytona"/>
+        </w:rPr>
+      </w:pPr>
+    </w:p>
+    <w:p>
+      <w:pPr>
+        <w:rPr>
+          <w:rFonts w:ascii="Daytona" w:hAnsi="Daytona"/>
+        </w:rPr>
+      </w:pPr>
+      <w:r>
+        <w:rPr>
+          <w:rFonts w:ascii="Daytona" w:hAnsi="Daytona"/>
+        </w:rPr>
+        <w:t>Checklist: -</w:t>
+      </w:r>
+    </w:p>
+    <w:p>
+      <w:pPr>
+        <w:rPr>
+          <w:rFonts w:ascii="Daytona" w:hAnsi="Daytona"/>
+        </w:rPr>
+      </w:pPr>
     </w:p>
     <w:p>
       <w:pPr>
@@ -408,7 +396,19 @@
         <w:rPr>
           <w:rFonts w:ascii="Daytona" w:hAnsi="Daytona"/>
         </w:rPr>
-        <w:t xml:space="preserve">Encl: INDT/20-21/1037/189646 </w:t>
+        <w:t>Encl: INDT/20-21/1037/</w:t>
+      </w:r>
+      <w:r>
+        <w:rPr>
+          <w:rFonts w:ascii="Daytona" w:hAnsi="Daytona"/>
+        </w:rPr>
+        <w:t>190162</w:t>
+      </w:r>
+      <w:r>
+        <w:rPr>
+          <w:rFonts w:ascii="Daytona" w:hAnsi="Daytona"/>
+        </w:rPr>
+        <w:t xml:space="preserve"> </w:t>
       </w:r>
       <w:proofErr w:type="spellStart"/>
       <w:r>
@@ -422,25 +422,58 @@
         <w:rPr>
           <w:rFonts w:ascii="Daytona" w:hAnsi="Daytona"/>
         </w:rPr>
-        <w:t xml:space="preserve">. 09-09-2020            </w:t>
-      </w:r>
-    </w:p>
-    <w:p>
-      <w:pPr>
-        <w:rPr>
-          <w:rFonts w:ascii="Daytona" w:hAnsi="Daytona"/>
-        </w:rPr>
-      </w:pPr>
-    </w:p>
-    <w:p>
-      <w:pPr>
-        <w:rPr>
-          <w:rFonts w:ascii="Daytona" w:hAnsi="Daytona"/>
-        </w:rPr>
-      </w:pPr>
-    </w:p>
-    <w:p>
-      <w:pPr>
+        <w:t xml:space="preserve">. </w:t>
+      </w:r>
+      <w:r>
+        <w:rPr>
+          <w:rFonts w:ascii="Daytona" w:hAnsi="Daytona"/>
+        </w:rPr>
+        <w:t>10</w:t>
+      </w:r>
+      <w:r>
+        <w:rPr>
+          <w:rFonts w:ascii="Daytona" w:hAnsi="Daytona"/>
+        </w:rPr>
+        <w:t>-</w:t>
+      </w:r>
+      <w:r>
+        <w:rPr>
+          <w:rFonts w:ascii="Daytona" w:hAnsi="Daytona"/>
+        </w:rPr>
+        <w:t>10</w:t>
+      </w:r>
+      <w:r>
+        <w:rPr>
+          <w:rFonts w:ascii="Daytona" w:hAnsi="Daytona"/>
+        </w:rPr>
+        <w:t xml:space="preserve">-2020            </w:t>
+      </w:r>
+    </w:p>
+    <w:p>
+      <w:pPr>
+        <w:rPr>
+          <w:rFonts w:ascii="Daytona" w:hAnsi="Daytona"/>
+          <w:lang w:val="en-IN"/>
+        </w:rPr>
+      </w:pPr>
+    </w:p>
+    <w:p>
+      <w:pPr>
+        <w:rPr>
+          <w:rFonts w:ascii="Daytona" w:hAnsi="Daytona"/>
+        </w:rPr>
+      </w:pPr>
+    </w:p>
+    <w:p>
+      <w:pPr>
+        <w:rPr>
+          <w:rFonts w:ascii="Daytona" w:hAnsi="Daytona"/>
+        </w:rPr>
+      </w:pPr>
+    </w:p>
+    <w:p>
+      <w:pPr>
+        <w:jc w:val="right"/>
         <w:rPr>
           <w:rFonts w:ascii="Daytona" w:hAnsi="Daytona"/>
         </w:rPr>
@@ -454,6 +487,7 @@
     </w:p>
     <w:p>
       <w:pPr>
+        <w:jc w:val="right"/>
         <w:rPr>
           <w:rFonts w:ascii="Daytona" w:hAnsi="Daytona"/>
         </w:rPr>

</xml_diff>